<commit_message>
updated bench, fixed blank in comparison
</commit_message>
<xml_diff>
--- a/2-Comparison.docx
+++ b/2-Comparison.docx
@@ -12,7 +12,6 @@
           <w:szCs w:val="36"/>
         </w:rPr>
       </w:pPr>
-      <w:bookmarkStart w:id="0" w:name="_GoBack"/>
       <w:r>
         <w:rPr>
           <w:rFonts w:asciiTheme="majorHAnsi" w:hAnsiTheme="majorHAnsi" w:cstheme="majorHAnsi"/>
@@ -42,7 +41,6 @@
         <w:t>COMPARISON</w:t>
       </w:r>
     </w:p>
-    <w:bookmarkEnd w:id="0"/>
     <w:p>
       <w:pPr>
         <w:pStyle w:val="ListParagraph"/>
@@ -322,14 +320,6 @@
         </w:rPr>
         <w:t>.</w:t>
       </w:r>
-    </w:p>
-    <w:p>
-      <w:pPr>
-        <w:rPr>
-          <w:sz w:val="28"/>
-          <w:szCs w:val="28"/>
-        </w:rPr>
-      </w:pPr>
     </w:p>
     <w:p>
       <w:pPr>
@@ -394,35 +384,18 @@
       <w:pPr>
         <w:pStyle w:val="Caption"/>
         <w:jc w:val="center"/>
-        <w:rPr>
-          <w:sz w:val="28"/>
-          <w:szCs w:val="28"/>
-        </w:rPr>
       </w:pPr>
       <w:r>
         <w:t xml:space="preserve">Figure </w:t>
       </w:r>
-      <w:r>
-        <w:fldChar w:fldCharType="begin"/>
-      </w:r>
-      <w:r>
-        <w:instrText xml:space="preserve"> SEQ Figure \* ARABIC </w:instrText>
-      </w:r>
-      <w:r>
-        <w:fldChar w:fldCharType="separate"/>
-      </w:r>
-      <w:r>
-        <w:rPr>
-          <w:noProof/>
-        </w:rPr>
-        <w:t>1</w:t>
-      </w:r>
-      <w:r>
-        <w:rPr>
-          <w:noProof/>
-        </w:rPr>
-        <w:fldChar w:fldCharType="end"/>
-      </w:r>
+      <w:fldSimple w:instr=" SEQ Figure \* ARABIC ">
+        <w:r>
+          <w:rPr>
+            <w:noProof/>
+          </w:rPr>
+          <w:t>1</w:t>
+        </w:r>
+      </w:fldSimple>
       <w:r>
         <w:t xml:space="preserve"> Diagram of Hyper-visor differences</w:t>
       </w:r>
@@ -430,27 +403,29 @@
     <w:p>
       <w:pPr>
         <w:rPr>
-          <w:sz w:val="28"/>
-          <w:szCs w:val="28"/>
-        </w:rPr>
-      </w:pPr>
-      <w:r>
-        <w:rPr>
-          <w:sz w:val="28"/>
-          <w:szCs w:val="28"/>
-        </w:rPr>
-        <w:lastRenderedPageBreak/>
+          <w:i/>
+          <w:iCs/>
+          <w:color w:val="44546A" w:themeColor="text2"/>
+          <w:sz w:val="18"/>
+          <w:szCs w:val="18"/>
+        </w:rPr>
+      </w:pPr>
+      <w:r>
         <w:br w:type="page"/>
       </w:r>
     </w:p>
     <w:p>
       <w:pPr>
-        <w:jc w:val="center"/>
-        <w:rPr>
-          <w:sz w:val="28"/>
-          <w:szCs w:val="28"/>
-        </w:rPr>
-      </w:pPr>
+        <w:rPr>
+          <w:i/>
+          <w:iCs/>
+          <w:color w:val="44546A" w:themeColor="text2"/>
+          <w:sz w:val="18"/>
+          <w:szCs w:val="18"/>
+        </w:rPr>
+      </w:pPr>
+      <w:bookmarkStart w:id="0" w:name="_GoBack"/>
+      <w:bookmarkEnd w:id="0"/>
     </w:p>
     <w:p>
       <w:pPr>

</xml_diff>